<commit_message>
Report generate button css updated
</commit_message>
<xml_diff>
--- a/coromendal/coromendal.Web/finalDocument.docx
+++ b/coromendal/coromendal.Web/finalDocument.docx
@@ -2474,6 +2474,32 @@
           </w:p>
         </w:tc>
       </w:tr>
+      <w:tr>
+        <w:tc>
+          <w:tcPr>
+            <w:tcW w:w="2310" w:type="dxa"/>
+          </w:tcPr>
+          <w:p>
+            <w:pPr/>
+            <w:r>
+              <w:t xml:space="preserve">dsfdsfdsf                                                                                           </w:t>
+            </w:r>
+          </w:p>
+        </w:tc>
+      </w:tr>
+      <w:tr>
+        <w:tc>
+          <w:tcPr>
+            <w:tcW w:w="2310" w:type="dxa"/>
+          </w:tcPr>
+          <w:p>
+            <w:pPr/>
+            <w:r>
+              <w:t xml:space="preserve">fgggggg                                                                                             </w:t>
+            </w:r>
+          </w:p>
+        </w:tc>
+      </w:tr>
     </w:tbl>
     <w:p>
       <w:pPr>
@@ -2535,6 +2561,62 @@
             <w:r>
               <w:t xml:space="preserve">DFGDFGDFGDF                                                                                         </w:t>
             </w:r>
+          </w:p>
+        </w:tc>
+      </w:tr>
+      <w:tr>
+        <w:tc>
+          <w:tcPr>
+            <w:tcW w:w="2310" w:type="dxa"/>
+          </w:tcPr>
+          <w:p>
+            <w:pPr/>
+            <w:r>
+              <w:t xml:space="preserve">dfg                                                                                                 </w:t>
+            </w:r>
+          </w:p>
+        </w:tc>
+      </w:tr>
+      <w:tr>
+        <w:tc>
+          <w:tcPr>
+            <w:tcW w:w="2310" w:type="dxa"/>
+          </w:tcPr>
+          <w:p>
+            <w:pPr/>
+            <w:r>
+              <w:t xml:space="preserve">dfg                                                                                                 </w:t>
+            </w:r>
+          </w:p>
+        </w:tc>
+      </w:tr>
+      <w:tr>
+        <w:tc>
+          <w:tcPr>
+            <w:tcW w:w="2310" w:type="dxa"/>
+          </w:tcPr>
+          <w:p>
+            <w:pPr/>
+          </w:p>
+        </w:tc>
+      </w:tr>
+      <w:tr>
+        <w:tc>
+          <w:tcPr>
+            <w:tcW w:w="2310" w:type="dxa"/>
+          </w:tcPr>
+          <w:p>
+            <w:pPr/>
+          </w:p>
+        </w:tc>
+      </w:tr>
+      <w:tr>
+        <w:tc>
+          <w:tcPr>
+            <w:tcW w:w="2310" w:type="dxa"/>
+          </w:tcPr>
+          <w:p>
+            <w:pPr/>
           </w:p>
         </w:tc>
       </w:tr>
@@ -2854,41 +2936,6 @@
           </w:p>
         </w:tc>
       </w:tr>
-      <w:tr>
-        <w:tc>
-          <w:tcPr>
-            <w:tcW w:w="2310" w:type="dxa"/>
-          </w:tcPr>
-          <w:p>
-            <w:pPr/>
-            <w:r>
-              <w:t>1</w:t>
-            </w:r>
-          </w:p>
-        </w:tc>
-        <w:tc>
-          <w:tcPr>
-            <w:tcW w:w="2310" w:type="dxa"/>
-          </w:tcPr>
-          <w:p>
-            <w:pPr/>
-            <w:r>
-              <w:t xml:space="preserve">dfsdf                                                                                               </w:t>
-            </w:r>
-          </w:p>
-        </w:tc>
-        <w:tc>
-          <w:tcPr>
-            <w:tcW w:w="2310" w:type="dxa"/>
-          </w:tcPr>
-          <w:p>
-            <w:pPr/>
-            <w:r>
-              <w:t xml:space="preserve">fd                                                                                                  </w:t>
-            </w:r>
-          </w:p>
-        </w:tc>
-      </w:tr>
     </w:tbl>
     <w:p>
       <w:pPr>
@@ -3211,6 +3258,273 @@
           </w:p>
         </w:tc>
       </w:tr>
+      <w:tr>
+        <w:tc>
+          <w:tcPr>
+            <w:tcW w:w="2310" w:type="dxa"/>
+          </w:tcPr>
+          <w:p>
+            <w:pPr/>
+            <w:r>
+              <w:t>2</w:t>
+            </w:r>
+          </w:p>
+        </w:tc>
+        <w:tc>
+          <w:tcPr>
+            <w:tcW w:w="2310" w:type="dxa"/>
+          </w:tcPr>
+          <w:p>
+            <w:pPr/>
+            <w:r>
+              <w:t xml:space="preserve">dfg                                                                                                 </w:t>
+            </w:r>
+          </w:p>
+        </w:tc>
+        <w:tc>
+          <w:tcPr>
+            <w:tcW w:w="2310" w:type="dxa"/>
+          </w:tcPr>
+          <w:p>
+            <w:pPr/>
+            <w:r>
+              <w:t>high</w:t>
+            </w:r>
+          </w:p>
+        </w:tc>
+        <w:tc>
+          <w:tcPr>
+            <w:tcW w:w="2310" w:type="dxa"/>
+          </w:tcPr>
+          <w:p>
+            <w:pPr/>
+            <w:r>
+              <w:t xml:space="preserve">dfg                                                                                                                                                                                                     </w:t>
+            </w:r>
+          </w:p>
+        </w:tc>
+        <w:tc>
+          <w:tcPr>
+            <w:tcW w:w="2310" w:type="dxa"/>
+          </w:tcPr>
+          <w:p>
+            <w:pPr/>
+            <w:r>
+              <w:t xml:space="preserve">dfg                                                                                                 </w:t>
+            </w:r>
+          </w:p>
+        </w:tc>
+      </w:tr>
+      <w:tr>
+        <w:tc>
+          <w:tcPr>
+            <w:tcW w:w="2310" w:type="dxa"/>
+          </w:tcPr>
+          <w:p>
+            <w:pPr/>
+            <w:r>
+              <w:t>3</w:t>
+            </w:r>
+          </w:p>
+        </w:tc>
+        <w:tc>
+          <w:tcPr>
+            <w:tcW w:w="2310" w:type="dxa"/>
+          </w:tcPr>
+          <w:p>
+            <w:pPr/>
+            <w:r>
+              <w:t xml:space="preserve">dfg                                                                                                 </w:t>
+            </w:r>
+          </w:p>
+        </w:tc>
+        <w:tc>
+          <w:tcPr>
+            <w:tcW w:w="2310" w:type="dxa"/>
+          </w:tcPr>
+          <w:p>
+            <w:pPr/>
+            <w:r>
+              <w:t>high</w:t>
+            </w:r>
+          </w:p>
+        </w:tc>
+        <w:tc>
+          <w:tcPr>
+            <w:tcW w:w="2310" w:type="dxa"/>
+          </w:tcPr>
+          <w:p>
+            <w:pPr/>
+            <w:r>
+              <w:t xml:space="preserve">dfg                                                                                                                                                                                                     </w:t>
+            </w:r>
+          </w:p>
+        </w:tc>
+        <w:tc>
+          <w:tcPr>
+            <w:tcW w:w="2310" w:type="dxa"/>
+          </w:tcPr>
+          <w:p>
+            <w:pPr/>
+            <w:r>
+              <w:t xml:space="preserve">dfg                                                                                                 </w:t>
+            </w:r>
+          </w:p>
+        </w:tc>
+      </w:tr>
+      <w:tr>
+        <w:tc>
+          <w:tcPr>
+            <w:tcW w:w="2310" w:type="dxa"/>
+          </w:tcPr>
+          <w:p>
+            <w:pPr/>
+            <w:r>
+              <w:t>4</w:t>
+            </w:r>
+          </w:p>
+        </w:tc>
+        <w:tc>
+          <w:tcPr>
+            <w:tcW w:w="2310" w:type="dxa"/>
+          </w:tcPr>
+          <w:p>
+            <w:pPr/>
+          </w:p>
+        </w:tc>
+        <w:tc>
+          <w:tcPr>
+            <w:tcW w:w="2310" w:type="dxa"/>
+          </w:tcPr>
+          <w:p>
+            <w:pPr/>
+            <w:r>
+              <w:t>high</w:t>
+            </w:r>
+          </w:p>
+        </w:tc>
+        <w:tc>
+          <w:tcPr>
+            <w:tcW w:w="2310" w:type="dxa"/>
+          </w:tcPr>
+          <w:p>
+            <w:pPr/>
+            <w:r>
+              <w:t xml:space="preserve">ghjghj                                                                                                                                                                                                  </w:t>
+            </w:r>
+          </w:p>
+        </w:tc>
+        <w:tc>
+          <w:tcPr>
+            <w:tcW w:w="2310" w:type="dxa"/>
+          </w:tcPr>
+          <w:p>
+            <w:pPr/>
+            <w:r>
+              <w:t xml:space="preserve">2016-10-12                                                                                          </w:t>
+            </w:r>
+          </w:p>
+        </w:tc>
+      </w:tr>
+      <w:tr>
+        <w:tc>
+          <w:tcPr>
+            <w:tcW w:w="2310" w:type="dxa"/>
+          </w:tcPr>
+          <w:p>
+            <w:pPr/>
+            <w:r>
+              <w:t>5</w:t>
+            </w:r>
+          </w:p>
+        </w:tc>
+        <w:tc>
+          <w:tcPr>
+            <w:tcW w:w="2310" w:type="dxa"/>
+          </w:tcPr>
+          <w:p>
+            <w:pPr/>
+          </w:p>
+        </w:tc>
+        <w:tc>
+          <w:tcPr>
+            <w:tcW w:w="2310" w:type="dxa"/>
+          </w:tcPr>
+          <w:p>
+            <w:pPr/>
+            <w:r>
+              <w:t>high</w:t>
+            </w:r>
+          </w:p>
+        </w:tc>
+        <w:tc>
+          <w:tcPr>
+            <w:tcW w:w="2310" w:type="dxa"/>
+          </w:tcPr>
+          <w:p>
+            <w:pPr/>
+            <w:r>
+              <w:t xml:space="preserve">dfg                                                                                                                                                                                                     </w:t>
+            </w:r>
+          </w:p>
+        </w:tc>
+        <w:tc>
+          <w:tcPr>
+            <w:tcW w:w="2310" w:type="dxa"/>
+          </w:tcPr>
+          <w:p>
+            <w:pPr/>
+          </w:p>
+        </w:tc>
+      </w:tr>
+      <w:tr>
+        <w:tc>
+          <w:tcPr>
+            <w:tcW w:w="2310" w:type="dxa"/>
+          </w:tcPr>
+          <w:p>
+            <w:pPr/>
+            <w:r>
+              <w:t>6</w:t>
+            </w:r>
+          </w:p>
+        </w:tc>
+        <w:tc>
+          <w:tcPr>
+            <w:tcW w:w="2310" w:type="dxa"/>
+          </w:tcPr>
+          <w:p>
+            <w:pPr/>
+          </w:p>
+        </w:tc>
+        <w:tc>
+          <w:tcPr>
+            <w:tcW w:w="2310" w:type="dxa"/>
+          </w:tcPr>
+          <w:p>
+            <w:pPr/>
+            <w:r>
+              <w:t>high</w:t>
+            </w:r>
+          </w:p>
+        </w:tc>
+        <w:tc>
+          <w:tcPr>
+            <w:tcW w:w="2310" w:type="dxa"/>
+          </w:tcPr>
+          <w:p>
+            <w:pPr/>
+          </w:p>
+        </w:tc>
+        <w:tc>
+          <w:tcPr>
+            <w:tcW w:w="2310" w:type="dxa"/>
+          </w:tcPr>
+          <w:p>
+            <w:pPr/>
+          </w:p>
+        </w:tc>
+      </w:tr>
     </w:tbl>
     <w:p>
       <w:pPr>
@@ -3651,6 +3965,291 @@
           </w:p>
         </w:tc>
       </w:tr>
+      <w:tr>
+        <w:tc>
+          <w:tcPr>
+            <w:tcW w:w="2310" w:type="dxa"/>
+          </w:tcPr>
+          <w:p>
+            <w:pPr/>
+            <w:r>
+              <w:t>2</w:t>
+            </w:r>
+          </w:p>
+        </w:tc>
+        <w:tc>
+          <w:tcPr>
+            <w:tcW w:w="2310" w:type="dxa"/>
+          </w:tcPr>
+          <w:p>
+            <w:pPr/>
+            <w:r>
+              <w:t>gh</w:t>
+            </w:r>
+          </w:p>
+        </w:tc>
+        <w:tc>
+          <w:tcPr>
+            <w:tcW w:w="2310" w:type="dxa"/>
+          </w:tcPr>
+          <w:p>
+            <w:pPr/>
+            <w:r>
+              <w:t>fdg</w:t>
+            </w:r>
+          </w:p>
+        </w:tc>
+        <w:tc>
+          <w:tcPr>
+            <w:tcW w:w="2310" w:type="dxa"/>
+          </w:tcPr>
+          <w:p>
+            <w:pPr/>
+            <w:r>
+              <w:t>fdg</w:t>
+            </w:r>
+          </w:p>
+        </w:tc>
+        <w:tc>
+          <w:tcPr>
+            <w:tcW w:w="2310" w:type="dxa"/>
+          </w:tcPr>
+          <w:p>
+            <w:pPr/>
+            <w:r>
+              <w:t>dfg</w:t>
+            </w:r>
+          </w:p>
+        </w:tc>
+      </w:tr>
+      <w:tr>
+        <w:tc>
+          <w:tcPr>
+            <w:tcW w:w="2310" w:type="dxa"/>
+          </w:tcPr>
+          <w:p>
+            <w:pPr/>
+            <w:r>
+              <w:t>3</w:t>
+            </w:r>
+          </w:p>
+        </w:tc>
+        <w:tc>
+          <w:tcPr>
+            <w:tcW w:w="2310" w:type="dxa"/>
+          </w:tcPr>
+          <w:p>
+            <w:pPr/>
+            <w:r>
+              <w:t>dfgfdg</w:t>
+            </w:r>
+          </w:p>
+        </w:tc>
+        <w:tc>
+          <w:tcPr>
+            <w:tcW w:w="2310" w:type="dxa"/>
+          </w:tcPr>
+          <w:p>
+            <w:pPr/>
+            <w:r>
+              <w:t>dfg</w:t>
+            </w:r>
+          </w:p>
+        </w:tc>
+        <w:tc>
+          <w:tcPr>
+            <w:tcW w:w="2310" w:type="dxa"/>
+          </w:tcPr>
+          <w:p>
+            <w:pPr/>
+            <w:r>
+              <w:t>dfg</w:t>
+            </w:r>
+          </w:p>
+        </w:tc>
+        <w:tc>
+          <w:tcPr>
+            <w:tcW w:w="2310" w:type="dxa"/>
+          </w:tcPr>
+          <w:p>
+            <w:pPr/>
+            <w:r>
+              <w:t>dfg</w:t>
+            </w:r>
+          </w:p>
+        </w:tc>
+      </w:tr>
+      <w:tr>
+        <w:tc>
+          <w:tcPr>
+            <w:tcW w:w="2310" w:type="dxa"/>
+          </w:tcPr>
+          <w:p>
+            <w:pPr/>
+            <w:r>
+              <w:t>4</w:t>
+            </w:r>
+          </w:p>
+        </w:tc>
+        <w:tc>
+          <w:tcPr>
+            <w:tcW w:w="2310" w:type="dxa"/>
+          </w:tcPr>
+          <w:p>
+            <w:pPr/>
+            <w:r>
+              <w:t>ghj</w:t>
+            </w:r>
+          </w:p>
+        </w:tc>
+        <w:tc>
+          <w:tcPr>
+            <w:tcW w:w="2310" w:type="dxa"/>
+          </w:tcPr>
+          <w:p>
+            <w:pPr/>
+            <w:r>
+              <w:t>ghj</w:t>
+            </w:r>
+          </w:p>
+        </w:tc>
+        <w:tc>
+          <w:tcPr>
+            <w:tcW w:w="2310" w:type="dxa"/>
+          </w:tcPr>
+          <w:p>
+            <w:pPr/>
+            <w:r>
+              <w:t>ghj</w:t>
+            </w:r>
+          </w:p>
+        </w:tc>
+        <w:tc>
+          <w:tcPr>
+            <w:tcW w:w="2310" w:type="dxa"/>
+          </w:tcPr>
+          <w:p>
+            <w:pPr/>
+            <w:r>
+              <w:t>2016-10-13</w:t>
+            </w:r>
+          </w:p>
+        </w:tc>
+      </w:tr>
+      <w:tr>
+        <w:tc>
+          <w:tcPr>
+            <w:tcW w:w="2310" w:type="dxa"/>
+          </w:tcPr>
+          <w:p>
+            <w:pPr/>
+            <w:r>
+              <w:t>5</w:t>
+            </w:r>
+          </w:p>
+        </w:tc>
+        <w:tc>
+          <w:tcPr>
+            <w:tcW w:w="2310" w:type="dxa"/>
+          </w:tcPr>
+          <w:p>
+            <w:pPr/>
+            <w:r>
+              <w:t>dfgd</w:t>
+            </w:r>
+          </w:p>
+        </w:tc>
+        <w:tc>
+          <w:tcPr>
+            <w:tcW w:w="2310" w:type="dxa"/>
+          </w:tcPr>
+          <w:p>
+            <w:pPr/>
+            <w:r>
+              <w:t>dfg</w:t>
+            </w:r>
+          </w:p>
+        </w:tc>
+        <w:tc>
+          <w:tcPr>
+            <w:tcW w:w="2310" w:type="dxa"/>
+          </w:tcPr>
+          <w:p>
+            <w:pPr/>
+            <w:r>
+              <w:t>dfg</w:t>
+            </w:r>
+          </w:p>
+        </w:tc>
+        <w:tc>
+          <w:tcPr>
+            <w:tcW w:w="2310" w:type="dxa"/>
+          </w:tcPr>
+          <w:p>
+            <w:pPr/>
+            <w:r>
+              <w:t>2016-10-12</w:t>
+            </w:r>
+          </w:p>
+        </w:tc>
+      </w:tr>
+      <w:tr>
+        <w:tc>
+          <w:tcPr>
+            <w:tcW w:w="2310" w:type="dxa"/>
+          </w:tcPr>
+          <w:p>
+            <w:pPr/>
+            <w:r>
+              <w:t>6</w:t>
+            </w:r>
+          </w:p>
+        </w:tc>
+        <w:tc>
+          <w:tcPr>
+            <w:tcW w:w="2310" w:type="dxa"/>
+          </w:tcPr>
+          <w:p>
+            <w:pPr/>
+            <w:r>
+              <w:t>fgh</w:t>
+            </w:r>
+          </w:p>
+        </w:tc>
+        <w:tc>
+          <w:tcPr>
+            <w:tcW w:w="2310" w:type="dxa"/>
+          </w:tcPr>
+          <w:p>
+            <w:pPr/>
+            <w:r>
+              <w:t>fgh</w:t>
+            </w:r>
+          </w:p>
+        </w:tc>
+        <w:tc>
+          <w:tcPr>
+            <w:tcW w:w="2310" w:type="dxa"/>
+          </w:tcPr>
+          <w:p>
+            <w:pPr/>
+            <w:r>
+              <w:t>fgh</w:t>
+            </w:r>
+          </w:p>
+        </w:tc>
+        <w:tc>
+          <w:tcPr>
+            <w:tcW w:w="2310" w:type="dxa"/>
+          </w:tcPr>
+          <w:p>
+            <w:pPr/>
+            <w:r>
+              <w:t>2016-10-20</w:t>
+            </w:r>
+          </w:p>
+        </w:tc>
+      </w:tr>
     </w:tbl>
     <w:p>
       <w:pPr>
@@ -4011,6 +4610,285 @@
             <w:pPr/>
             <w:r>
               <w:t>DFG</w:t>
+            </w:r>
+          </w:p>
+        </w:tc>
+      </w:tr>
+      <w:tr>
+        <w:tc>
+          <w:tcPr>
+            <w:tcW w:w="2310" w:type="dxa"/>
+          </w:tcPr>
+          <w:p>
+            <w:pPr/>
+            <w:r>
+              <w:t>2</w:t>
+            </w:r>
+          </w:p>
+        </w:tc>
+        <w:tc>
+          <w:tcPr>
+            <w:tcW w:w="2310" w:type="dxa"/>
+          </w:tcPr>
+          <w:p>
+            <w:pPr/>
+            <w:r>
+              <w:t xml:space="preserve">dfg                                                                                                 </w:t>
+            </w:r>
+          </w:p>
+        </w:tc>
+        <w:tc>
+          <w:tcPr>
+            <w:tcW w:w="2310" w:type="dxa"/>
+          </w:tcPr>
+          <w:p>
+            <w:pPr/>
+            <w:r>
+              <w:t>fdg</w:t>
+            </w:r>
+          </w:p>
+        </w:tc>
+        <w:tc>
+          <w:tcPr>
+            <w:tcW w:w="2310" w:type="dxa"/>
+          </w:tcPr>
+          <w:p>
+            <w:pPr/>
+            <w:r>
+              <w:t>fdg</w:t>
+            </w:r>
+          </w:p>
+        </w:tc>
+        <w:tc>
+          <w:tcPr>
+            <w:tcW w:w="2310" w:type="dxa"/>
+          </w:tcPr>
+          <w:p>
+            <w:pPr/>
+            <w:r>
+              <w:t>dfg</w:t>
+            </w:r>
+          </w:p>
+        </w:tc>
+      </w:tr>
+      <w:tr>
+        <w:tc>
+          <w:tcPr>
+            <w:tcW w:w="2310" w:type="dxa"/>
+          </w:tcPr>
+          <w:p>
+            <w:pPr/>
+            <w:r>
+              <w:t>3</w:t>
+            </w:r>
+          </w:p>
+        </w:tc>
+        <w:tc>
+          <w:tcPr>
+            <w:tcW w:w="2310" w:type="dxa"/>
+          </w:tcPr>
+          <w:p>
+            <w:pPr/>
+            <w:r>
+              <w:t xml:space="preserve">dfg                                                                                                 </w:t>
+            </w:r>
+          </w:p>
+        </w:tc>
+        <w:tc>
+          <w:tcPr>
+            <w:tcW w:w="2310" w:type="dxa"/>
+          </w:tcPr>
+          <w:p>
+            <w:pPr/>
+            <w:r>
+              <w:t>dfg</w:t>
+            </w:r>
+          </w:p>
+        </w:tc>
+        <w:tc>
+          <w:tcPr>
+            <w:tcW w:w="2310" w:type="dxa"/>
+          </w:tcPr>
+          <w:p>
+            <w:pPr/>
+            <w:r>
+              <w:t>dfg</w:t>
+            </w:r>
+          </w:p>
+        </w:tc>
+        <w:tc>
+          <w:tcPr>
+            <w:tcW w:w="2310" w:type="dxa"/>
+          </w:tcPr>
+          <w:p>
+            <w:pPr/>
+            <w:r>
+              <w:t>dfg</w:t>
+            </w:r>
+          </w:p>
+        </w:tc>
+      </w:tr>
+      <w:tr>
+        <w:tc>
+          <w:tcPr>
+            <w:tcW w:w="2310" w:type="dxa"/>
+          </w:tcPr>
+          <w:p>
+            <w:pPr/>
+            <w:r>
+              <w:t>4</w:t>
+            </w:r>
+          </w:p>
+        </w:tc>
+        <w:tc>
+          <w:tcPr>
+            <w:tcW w:w="2310" w:type="dxa"/>
+          </w:tcPr>
+          <w:p>
+            <w:pPr/>
+            <w:r>
+              <w:t xml:space="preserve">gjghj                                                                                               </w:t>
+            </w:r>
+          </w:p>
+        </w:tc>
+        <w:tc>
+          <w:tcPr>
+            <w:tcW w:w="2310" w:type="dxa"/>
+          </w:tcPr>
+          <w:p>
+            <w:pPr/>
+            <w:r>
+              <w:t>ghj</w:t>
+            </w:r>
+          </w:p>
+        </w:tc>
+        <w:tc>
+          <w:tcPr>
+            <w:tcW w:w="2310" w:type="dxa"/>
+          </w:tcPr>
+          <w:p>
+            <w:pPr/>
+            <w:r>
+              <w:t>ghj</w:t>
+            </w:r>
+          </w:p>
+        </w:tc>
+        <w:tc>
+          <w:tcPr>
+            <w:tcW w:w="2310" w:type="dxa"/>
+          </w:tcPr>
+          <w:p>
+            <w:pPr/>
+            <w:r>
+              <w:t>2016-10-13</w:t>
+            </w:r>
+          </w:p>
+        </w:tc>
+      </w:tr>
+      <w:tr>
+        <w:tc>
+          <w:tcPr>
+            <w:tcW w:w="2310" w:type="dxa"/>
+          </w:tcPr>
+          <w:p>
+            <w:pPr/>
+            <w:r>
+              <w:t>5</w:t>
+            </w:r>
+          </w:p>
+        </w:tc>
+        <w:tc>
+          <w:tcPr>
+            <w:tcW w:w="2310" w:type="dxa"/>
+          </w:tcPr>
+          <w:p>
+            <w:pPr/>
+          </w:p>
+        </w:tc>
+        <w:tc>
+          <w:tcPr>
+            <w:tcW w:w="2310" w:type="dxa"/>
+          </w:tcPr>
+          <w:p>
+            <w:pPr/>
+            <w:r>
+              <w:t>dfg</w:t>
+            </w:r>
+          </w:p>
+        </w:tc>
+        <w:tc>
+          <w:tcPr>
+            <w:tcW w:w="2310" w:type="dxa"/>
+          </w:tcPr>
+          <w:p>
+            <w:pPr/>
+            <w:r>
+              <w:t>dfg</w:t>
+            </w:r>
+          </w:p>
+        </w:tc>
+        <w:tc>
+          <w:tcPr>
+            <w:tcW w:w="2310" w:type="dxa"/>
+          </w:tcPr>
+          <w:p>
+            <w:pPr/>
+            <w:r>
+              <w:t>2016-10-12</w:t>
+            </w:r>
+          </w:p>
+        </w:tc>
+      </w:tr>
+      <w:tr>
+        <w:tc>
+          <w:tcPr>
+            <w:tcW w:w="2310" w:type="dxa"/>
+          </w:tcPr>
+          <w:p>
+            <w:pPr/>
+            <w:r>
+              <w:t>6</w:t>
+            </w:r>
+          </w:p>
+        </w:tc>
+        <w:tc>
+          <w:tcPr>
+            <w:tcW w:w="2310" w:type="dxa"/>
+          </w:tcPr>
+          <w:p>
+            <w:pPr/>
+          </w:p>
+        </w:tc>
+        <w:tc>
+          <w:tcPr>
+            <w:tcW w:w="2310" w:type="dxa"/>
+          </w:tcPr>
+          <w:p>
+            <w:pPr/>
+            <w:r>
+              <w:t>fgh</w:t>
+            </w:r>
+          </w:p>
+        </w:tc>
+        <w:tc>
+          <w:tcPr>
+            <w:tcW w:w="2310" w:type="dxa"/>
+          </w:tcPr>
+          <w:p>
+            <w:pPr/>
+            <w:r>
+              <w:t>fgh</w:t>
+            </w:r>
+          </w:p>
+        </w:tc>
+        <w:tc>
+          <w:tcPr>
+            <w:tcW w:w="2310" w:type="dxa"/>
+          </w:tcPr>
+          <w:p>
+            <w:pPr/>
+            <w:r>
+              <w:t>2016-10-20</w:t>
             </w:r>
           </w:p>
         </w:tc>
@@ -6230,7 +7108,7 @@
                 <w:b/>
                 <w:szCs w:val="20"/>
               </w:rPr>
-              <w:t>CATEGORY###</w:t>
+              <w:t xml:space="preserve">OE        </w:t>
             </w:r>
           </w:p>
         </w:tc>
@@ -6558,7 +7436,6 @@
               <w:tblStyle w:val="TableGrid"/>
               <w:tblW w:w="5000" w:type="auto"/>
               <w:tblLook w:val="04A0"/>
-              <w:jc w:val="center"/>
             </w:tblPr>
             <w:tr>
               <w:tc>
@@ -6568,7 +7445,7 @@
                 <w:p>
                   <w:pPr/>
                   <w:r>
-                    <w:t xml:space="preserve">as                                                                                                                                                                                                                                                                                                          </w:t>
+                    <w:t xml:space="preserve">dfgdfgdfg                                                                                                                                                                                                                                                                                                   </w:t>
                   </w:r>
                 </w:p>
               </w:tc>
@@ -6579,7 +7456,103 @@
                 <w:p>
                   <w:pPr/>
                   <w:r>
-                    <w:t xml:space="preserve">as                                                                                                                                                                                                                                                                                                          </w:t>
+                    <w:t xml:space="preserve">dgdfgdfgdfgdfg                                                                                                                                                                                                                                                                                              </w:t>
+                  </w:r>
+                </w:p>
+              </w:tc>
+            </w:tr>
+            <w:tr>
+              <w:tc>
+                <w:tcPr>
+                  <w:tcW w:w="2310" w:type="dxa"/>
+                </w:tcPr>
+                <w:p>
+                  <w:pPr/>
+                  <w:r>
+                    <w:t xml:space="preserve">dfgdfgdfg                                                                                                                                                                                                                                                                                                   </w:t>
+                  </w:r>
+                </w:p>
+              </w:tc>
+              <w:tc>
+                <w:tcPr>
+                  <w:tcW w:w="2310" w:type="dxa"/>
+                </w:tcPr>
+                <w:p>
+                  <w:pPr/>
+                  <w:r>
+                    <w:t xml:space="preserve">dfgdfgdfg                                                                                                                                                                                                                                                                                                   </w:t>
+                  </w:r>
+                </w:p>
+              </w:tc>
+            </w:tr>
+            <w:tr>
+              <w:tc>
+                <w:tcPr>
+                  <w:tcW w:w="2310" w:type="dxa"/>
+                </w:tcPr>
+                <w:p>
+                  <w:pPr/>
+                  <w:r>
+                    <w:t xml:space="preserve">fgdfg                                                                                                                                                                                                                                                                                                       </w:t>
+                  </w:r>
+                </w:p>
+              </w:tc>
+              <w:tc>
+                <w:tcPr>
+                  <w:tcW w:w="2310" w:type="dxa"/>
+                </w:tcPr>
+                <w:p>
+                  <w:pPr/>
+                  <w:r>
+                    <w:t xml:space="preserve">dfgdfgfdg                                                                                                                                                                                                                                                                                                   </w:t>
+                  </w:r>
+                </w:p>
+              </w:tc>
+            </w:tr>
+            <w:tr>
+              <w:tc>
+                <w:tcPr>
+                  <w:tcW w:w="2310" w:type="dxa"/>
+                </w:tcPr>
+                <w:p>
+                  <w:pPr/>
+                  <w:r>
+                    <w:t xml:space="preserve">dsfdsf                                                                                                                                                                                                                                                                                                      </w:t>
+                  </w:r>
+                </w:p>
+              </w:tc>
+              <w:tc>
+                <w:tcPr>
+                  <w:tcW w:w="2310" w:type="dxa"/>
+                </w:tcPr>
+                <w:p>
+                  <w:pPr/>
+                  <w:r>
+                    <w:t xml:space="preserve">sdfsdfdsf                                                                                                                                                                                                                                                                                                   </w:t>
+                  </w:r>
+                </w:p>
+              </w:tc>
+            </w:tr>
+            <w:tr>
+              <w:tc>
+                <w:tcPr>
+                  <w:tcW w:w="2310" w:type="dxa"/>
+                </w:tcPr>
+                <w:p>
+                  <w:pPr/>
+                  <w:r>
+                    <w:t xml:space="preserve">sdfdsf                                                                                                                                                                                                                                                                                                      </w:t>
+                  </w:r>
+                </w:p>
+              </w:tc>
+              <w:tc>
+                <w:tcPr>
+                  <w:tcW w:w="2310" w:type="dxa"/>
+                </w:tcPr>
+                <w:p>
+                  <w:pPr/>
+                  <w:r>
+                    <w:t xml:space="preserve">sdfsdfsdfdsfdsf                                                                                                                                                                                                                                                                                             </w:t>
                   </w:r>
                 </w:p>
               </w:tc>
@@ -6629,37 +7602,66 @@
                 <w:szCs w:val="22"/>
               </w:rPr>
             </w:pPr>
-            <w:r>
-              <w:rPr>
-                <w:b/>
-                <w:sz w:val="22"/>
-                <w:szCs w:val="22"/>
-              </w:rPr>
-              <w:t>#%</w:t>
-            </w:r>
-            <w:r>
-              <w:rPr>
-                <w:b/>
-                <w:szCs w:val="20"/>
-              </w:rPr>
-              <w:t xml:space="preserve"> </w:t>
-            </w:r>
-            <w:r>
-              <w:rPr>
-                <w:b/>
-                <w:sz w:val="24"/>
-                <w:szCs w:val="20"/>
-              </w:rPr>
-              <w:t>Suggestion</w:t>
-            </w:r>
-            <w:r>
-              <w:rPr>
-                <w:b/>
-                <w:szCs w:val="20"/>
-              </w:rPr>
-              <w:t>%</w:t>
-            </w:r>
-          </w:p>
+          </w:p>
+          <w:tbl>
+            <w:tblPr>
+              <w:tblStyle w:val="TableGrid"/>
+              <w:tblW w:w="5000" w:type="auto"/>
+              <w:tblLook w:val="04A0"/>
+            </w:tblPr>
+            <w:tr>
+              <w:tc>
+                <w:tcPr>
+                  <w:tcW w:w="2310" w:type="dxa"/>
+                </w:tcPr>
+                <w:p>
+                  <w:pPr/>
+                  <w:r>
+                    <w:t xml:space="preserve">ddd                                                                                                                                                                                                     </w:t>
+                  </w:r>
+                </w:p>
+              </w:tc>
+            </w:tr>
+            <w:tr>
+              <w:tc>
+                <w:tcPr>
+                  <w:tcW w:w="2310" w:type="dxa"/>
+                </w:tcPr>
+                <w:p>
+                  <w:pPr/>
+                  <w:r>
+                    <w:t xml:space="preserve">cgdfgfdgfdgfdgfdg                                                                                                                                                                                       </w:t>
+                  </w:r>
+                </w:p>
+              </w:tc>
+            </w:tr>
+            <w:tr>
+              <w:tc>
+                <w:tcPr>
+                  <w:tcW w:w="2310" w:type="dxa"/>
+                </w:tcPr>
+                <w:p>
+                  <w:pPr/>
+                  <w:r>
+                    <w:t xml:space="preserve">fgdfgdfgdfg f dgdfgdfg dfgfdgfd fdgfgdf gdf dfgfdg                                                                                                                                                      </w:t>
+                  </w:r>
+                </w:p>
+              </w:tc>
+            </w:tr>
+            <w:tr>
+              <w:tc>
+                <w:tcPr>
+                  <w:tcW w:w="2310" w:type="dxa"/>
+                </w:tcPr>
+                <w:p>
+                  <w:pPr/>
+                  <w:r>
+                    <w:t xml:space="preserve">fdgfdgdfg                                                                                                                                                                                               </w:t>
+                  </w:r>
+                </w:p>
+              </w:tc>
+            </w:tr>
+          </w:tbl>
         </w:tc>
       </w:tr>
       <w:tr>

</xml_diff>

<commit_message>
Added new features in AOD, ACN, MOM based on requirments
</commit_message>
<xml_diff>
--- a/coromendal/coromendal.Web/finalDocument.docx
+++ b/coromendal/coromendal.Web/finalDocument.docx
@@ -2594,9 +2594,6 @@
           </w:tcPr>
           <w:p>
             <w:pPr/>
-            <w:r>
-              <w:t xml:space="preserve">DFGDFGDFGDF                                                                                         </w:t>
-            </w:r>
           </w:p>
         </w:tc>
       </w:tr>
@@ -2607,9 +2604,6 @@
           </w:tcPr>
           <w:p>
             <w:pPr/>
-            <w:r>
-              <w:t xml:space="preserve">dfg                                                                                                 </w:t>
-            </w:r>
           </w:p>
         </w:tc>
       </w:tr>
@@ -2620,9 +2614,6 @@
           </w:tcPr>
           <w:p>
             <w:pPr/>
-            <w:r>
-              <w:t xml:space="preserve">dfg                                                                                                 </w:t>
-            </w:r>
           </w:p>
         </w:tc>
       </w:tr>
@@ -2663,9 +2654,6 @@
           </w:tcPr>
           <w:p>
             <w:pPr/>
-            <w:r>
-              <w:t xml:space="preserve">DFGDFGDFGDF                                                                                         </w:t>
-            </w:r>
           </w:p>
         </w:tc>
       </w:tr>
@@ -2676,9 +2664,6 @@
           </w:tcPr>
           <w:p>
             <w:pPr/>
-            <w:r>
-              <w:t xml:space="preserve">dfg                                                                                                 </w:t>
-            </w:r>
           </w:p>
         </w:tc>
       </w:tr>
@@ -2689,9 +2674,6 @@
           </w:tcPr>
           <w:p>
             <w:pPr/>
-            <w:r>
-              <w:t xml:space="preserve">dfg                                                                                                 </w:t>
-            </w:r>
           </w:p>
         </w:tc>
       </w:tr>
@@ -3322,9 +3304,6 @@
           </w:tcPr>
           <w:p>
             <w:pPr/>
-            <w:r>
-              <w:t xml:space="preserve">DFGDFGDFGDF                                                                                         </w:t>
-            </w:r>
           </w:p>
         </w:tc>
         <w:tc>
@@ -3355,9 +3334,6 @@
           </w:tcPr>
           <w:p>
             <w:pPr/>
-            <w:r>
-              <w:t xml:space="preserve">2016-09-27                                                                                          </w:t>
-            </w:r>
           </w:p>
         </w:tc>
       </w:tr>
@@ -3379,9 +3355,6 @@
           </w:tcPr>
           <w:p>
             <w:pPr/>
-            <w:r>
-              <w:t xml:space="preserve">dfg                                                                                                 </w:t>
-            </w:r>
           </w:p>
         </w:tc>
         <w:tc>
@@ -3412,9 +3385,6 @@
           </w:tcPr>
           <w:p>
             <w:pPr/>
-            <w:r>
-              <w:t xml:space="preserve">dfg                                                                                                 </w:t>
-            </w:r>
           </w:p>
         </w:tc>
       </w:tr>
@@ -3436,9 +3406,6 @@
           </w:tcPr>
           <w:p>
             <w:pPr/>
-            <w:r>
-              <w:t xml:space="preserve">dfg                                                                                                 </w:t>
-            </w:r>
           </w:p>
         </w:tc>
         <w:tc>
@@ -3469,9 +3436,6 @@
           </w:tcPr>
           <w:p>
             <w:pPr/>
-            <w:r>
-              <w:t xml:space="preserve">dfg                                                                                                 </w:t>
-            </w:r>
           </w:p>
         </w:tc>
       </w:tr>
@@ -3523,9 +3487,6 @@
           </w:tcPr>
           <w:p>
             <w:pPr/>
-            <w:r>
-              <w:t xml:space="preserve">2016-10-12                                                                                          </w:t>
-            </w:r>
           </w:p>
         </w:tc>
       </w:tr>
@@ -3646,9 +3607,6 @@
           </w:tcPr>
           <w:p>
             <w:pPr/>
-            <w:r>
-              <w:t xml:space="preserve">DFGDFGDFGDF                                                                                         </w:t>
-            </w:r>
           </w:p>
         </w:tc>
         <w:tc>
@@ -3679,9 +3637,6 @@
           </w:tcPr>
           <w:p>
             <w:pPr/>
-            <w:r>
-              <w:t xml:space="preserve">2016-09-27                                                                                          </w:t>
-            </w:r>
           </w:p>
         </w:tc>
       </w:tr>
@@ -3703,9 +3658,6 @@
           </w:tcPr>
           <w:p>
             <w:pPr/>
-            <w:r>
-              <w:t xml:space="preserve">dfg                                                                                                 </w:t>
-            </w:r>
           </w:p>
         </w:tc>
         <w:tc>
@@ -3736,9 +3688,6 @@
           </w:tcPr>
           <w:p>
             <w:pPr/>
-            <w:r>
-              <w:t xml:space="preserve">dfg                                                                                                 </w:t>
-            </w:r>
           </w:p>
         </w:tc>
       </w:tr>
@@ -3760,9 +3709,6 @@
           </w:tcPr>
           <w:p>
             <w:pPr/>
-            <w:r>
-              <w:t xml:space="preserve">dfg                                                                                                 </w:t>
-            </w:r>
           </w:p>
         </w:tc>
         <w:tc>
@@ -3793,9 +3739,6 @@
           </w:tcPr>
           <w:p>
             <w:pPr/>
-            <w:r>
-              <w:t xml:space="preserve">dfg                                                                                                 </w:t>
-            </w:r>
           </w:p>
         </w:tc>
       </w:tr>
@@ -3847,9 +3790,6 @@
           </w:tcPr>
           <w:p>
             <w:pPr/>
-            <w:r>
-              <w:t xml:space="preserve">2016-10-12                                                                                          </w:t>
-            </w:r>
           </w:p>
         </w:tc>
       </w:tr>
@@ -5344,9 +5284,6 @@
           </w:tcPr>
           <w:p>
             <w:pPr/>
-            <w:r>
-              <w:t xml:space="preserve">FDGFDGDFGDFGDFG                                                                                     </w:t>
-            </w:r>
           </w:p>
         </w:tc>
         <w:tc>
@@ -5401,9 +5338,6 @@
           </w:tcPr>
           <w:p>
             <w:pPr/>
-            <w:r>
-              <w:t xml:space="preserve">dfg                                                                                                 </w:t>
-            </w:r>
           </w:p>
         </w:tc>
         <w:tc>
@@ -5458,9 +5392,6 @@
           </w:tcPr>
           <w:p>
             <w:pPr/>
-            <w:r>
-              <w:t xml:space="preserve">dfg                                                                                                 </w:t>
-            </w:r>
           </w:p>
         </w:tc>
         <w:tc>
@@ -5515,9 +5446,6 @@
           </w:tcPr>
           <w:p>
             <w:pPr/>
-            <w:r>
-              <w:t xml:space="preserve">gjghj                                                                                               </w:t>
-            </w:r>
           </w:p>
         </w:tc>
         <w:tc>
@@ -5680,9 +5608,6 @@
           </w:tcPr>
           <w:p>
             <w:pPr/>
-            <w:r>
-              <w:t xml:space="preserve">FDGFDGDFGDFGDFG                                                                                     </w:t>
-            </w:r>
           </w:p>
         </w:tc>
         <w:tc>
@@ -5737,9 +5662,6 @@
           </w:tcPr>
           <w:p>
             <w:pPr/>
-            <w:r>
-              <w:t xml:space="preserve">dfg                                                                                                 </w:t>
-            </w:r>
           </w:p>
         </w:tc>
         <w:tc>
@@ -5794,9 +5716,6 @@
           </w:tcPr>
           <w:p>
             <w:pPr/>
-            <w:r>
-              <w:t xml:space="preserve">dfg                                                                                                 </w:t>
-            </w:r>
           </w:p>
         </w:tc>
         <w:tc>
@@ -5851,9 +5770,6 @@
           </w:tcPr>
           <w:p>
             <w:pPr/>
-            <w:r>
-              <w:t xml:space="preserve">gjghj                                                                                               </w:t>
-            </w:r>
           </w:p>
         </w:tc>
         <w:tc>

</xml_diff>

<commit_message>
Made changes based on client requirement
</commit_message>
<xml_diff>
--- a/coromendal/coromendal.Web/finalDocument.docx
+++ b/coromendal/coromendal.Web/finalDocument.docx
@@ -2217,32 +2217,6 @@
                 </w:p>
               </w:tc>
             </w:tr>
-            <w:tr>
-              <w:tc>
-                <w:tcPr>
-                  <w:tcW w:w="2310" w:type="dxa"/>
-                </w:tcPr>
-                <w:p>
-                  <w:pPr/>
-                  <w:r>
-                    <w:t>mathi</w:t>
-                  </w:r>
-                </w:p>
-              </w:tc>
-            </w:tr>
-            <w:tr>
-              <w:tc>
-                <w:tcPr>
-                  <w:tcW w:w="2310" w:type="dxa"/>
-                </w:tcPr>
-                <w:p>
-                  <w:pPr/>
-                  <w:r>
-                    <w:t>simbu</w:t>
-                  </w:r>
-                </w:p>
-              </w:tc>
-            </w:tr>
           </w:tbl>
           <w:p>
             <w:pPr>
@@ -2348,7 +2322,20 @@
                 <w:p>
                   <w:pPr/>
                   <w:r>
-                    <w:t>admin</w:t>
+                    <w:t>simbu</w:t>
+                  </w:r>
+                </w:p>
+              </w:tc>
+            </w:tr>
+            <w:tr>
+              <w:tc>
+                <w:tcPr>
+                  <w:tcW w:w="2310" w:type="dxa"/>
+                </w:tcPr>
+                <w:p>
+                  <w:pPr/>
+                  <w:r>
+                    <w:t>mathi</w:t>
                   </w:r>
                 </w:p>
               </w:tc>
@@ -2545,6 +2532,19 @@
             <w:pPr/>
             <w:r>
               <w:t xml:space="preserve">fgggggg                                                                                             </w:t>
+            </w:r>
+          </w:p>
+        </w:tc>
+      </w:tr>
+      <w:tr>
+        <w:tc>
+          <w:tcPr>
+            <w:tcW w:w="2310" w:type="dxa"/>
+          </w:tcPr>
+          <w:p>
+            <w:pPr/>
+            <w:r>
+              <w:t xml:space="preserve">asasasasas                                                                                          </w:t>
             </w:r>
           </w:p>
         </w:tc>

</xml_diff>

<commit_message>
email templates added for AOD MOM ACN FEEDBACK REPORT
</commit_message>
<xml_diff>
--- a/coromendal/coromendal.Web/finalDocument.docx
+++ b/coromendal/coromendal.Web/finalDocument.docx
@@ -7742,19 +7742,19 @@
           <w:p>
             <w:pPr/>
             <w:r>
-              <w:t xml:space="preserve">dsf       </w:t>
-            </w:r>
-          </w:p>
-        </w:tc>
-        <w:tc>
-          <w:tcPr>
-            <w:tcW w:w="2310" w:type="dxa"/>
-          </w:tcPr>
-          <w:p>
-            <w:pPr/>
-            <w:r>
-              <w:t xml:space="preserve">Likelihood                                                                                          </w:t>
-            </w:r>
+              <w:t xml:space="preserve">dsf                                                                                                                                                                                                                                                                                                         </w:t>
+            </w:r>
+            <w:r>
+              <w:t xml:space="preserve">High                                                                                                                                                                                                                                                                                                        </w:t>
+            </w:r>
+          </w:p>
+        </w:tc>
+        <w:tc>
+          <w:tcPr>
+            <w:tcW w:w="2310" w:type="dxa"/>
+          </w:tcPr>
+          <w:p>
+            <w:pPr/>
           </w:p>
         </w:tc>
         <w:tc>
@@ -8192,7 +8192,7 @@
                 <w:b/>
                 <w:szCs w:val="20"/>
               </w:rPr>
-              <w:t xml:space="preserve">Likelihood                                                                                          </w:t>
+              <w:t xml:space="preserve">High                                                                                                                                                                                                                                                                                                        </w:t>
             </w:r>
           </w:p>
         </w:tc>
@@ -8257,7 +8257,7 @@
                 <w:szCs w:val="22"/>
                 <w:u w:val="single"/>
               </w:rPr>
-              <w:t xml:space="preserve">dsf       </w:t>
+              <w:t xml:space="preserve">dsf                                                                                                                                                                                                                                                                                                         </w:t>
             </w:r>
           </w:p>
         </w:tc>
@@ -8312,7 +8312,7 @@
                 <w:sz w:val="22"/>
                 <w:szCs w:val="22"/>
               </w:rPr>
-              <w:t xml:space="preserve">dsfsd     </w:t>
+              <w:t xml:space="preserve">dsfsd                                    sdfdsfdsfsdfsdfdsfdsfdsfdsfdsfdsfsdfdsfdsfsdfdsfdsfdsfdsfdsfdsfdsfdsfds dfdsfds                                                                                                                                                                                    </w:t>
             </w:r>
           </w:p>
         </w:tc>
@@ -8367,7 +8367,7 @@
                 <w:sz w:val="22"/>
                 <w:szCs w:val="22"/>
               </w:rPr>
-              <w:t xml:space="preserve">dsf       </w:t>
+              <w:t xml:space="preserve">dsf                                                                                                                                                                                                                                                                                                         </w:t>
             </w:r>
           </w:p>
         </w:tc>
@@ -8559,6 +8559,54 @@
                 </w:p>
               </w:tc>
             </w:tr>
+            <w:tr>
+              <w:tc>
+                <w:tcPr>
+                  <w:tcW w:w="2310" w:type="dxa"/>
+                </w:tcPr>
+                <w:p>
+                  <w:pPr/>
+                  <w:r>
+                    <w:t xml:space="preserve">dsfds                                                                                                                                                                                                                                                                                                       </w:t>
+                  </w:r>
+                </w:p>
+              </w:tc>
+              <w:tc>
+                <w:tcPr>
+                  <w:tcW w:w="2310" w:type="dxa"/>
+                </w:tcPr>
+                <w:p>
+                  <w:pPr/>
+                  <w:r>
+                    <w:t xml:space="preserve">dsf                                                                                                                                                                                                                                                                                                         </w:t>
+                  </w:r>
+                </w:p>
+              </w:tc>
+            </w:tr>
+            <w:tr>
+              <w:tc>
+                <w:tcPr>
+                  <w:tcW w:w="2310" w:type="dxa"/>
+                </w:tcPr>
+                <w:p>
+                  <w:pPr/>
+                  <w:r>
+                    <w:t xml:space="preserve">mathi                                                                                                                                                                                                                                                                                                       </w:t>
+                  </w:r>
+                </w:p>
+              </w:tc>
+              <w:tc>
+                <w:tcPr>
+                  <w:tcW w:w="2310" w:type="dxa"/>
+                </w:tcPr>
+                <w:p>
+                  <w:pPr/>
+                  <w:r>
+                    <w:t xml:space="preserve">dfg                                                                                                                                                                                                                                                                                                         </w:t>
+                  </w:r>
+                </w:p>
+              </w:tc>
+            </w:tr>
           </w:tbl>
           <w:p>
             <w:pPr>
@@ -8829,7 +8877,7 @@
                 <w:b/>
                 <w:szCs w:val="20"/>
               </w:rPr>
-              <w:t xml:space="preserve">sd        </w:t>
+              <w:t xml:space="preserve">sd                                                                                                                                                                                                                                                                                                          </w:t>
             </w:r>
           </w:p>
         </w:tc>
@@ -8949,7 +8997,7 @@
                 <w:b/>
                 <w:szCs w:val="20"/>
               </w:rPr>
-              <w:t xml:space="preserve">ff        </w:t>
+              <w:t xml:space="preserve">ff                                                                                                                                                                                                                                                                                                          </w:t>
             </w:r>
           </w:p>
         </w:tc>
@@ -9043,7 +9091,7 @@
               <w:rPr>
                 <w:szCs w:val="20"/>
               </w:rPr>
-              <w:t xml:space="preserve">as        </w:t>
+              <w:t xml:space="preserve">as                                                                                                                                                                                                                                                                                                          </w:t>
             </w:r>
           </w:p>
         </w:tc>
@@ -9086,7 +9134,7 @@
               <w:rPr>
                 <w:szCs w:val="20"/>
               </w:rPr>
-              <w:t xml:space="preserve">asa       </w:t>
+              <w:t xml:space="preserve">asa                                                                                                                                                                                                                                                                                                         </w:t>
             </w:r>
           </w:p>
         </w:tc>
@@ -9107,7 +9155,7 @@
               <w:rPr>
                 <w:szCs w:val="20"/>
               </w:rPr>
-              <w:t>2016-10-14</w:t>
+              <w:t xml:space="preserve">2016-10-14                                                                                                                                                                                                                                                                                                  </w:t>
             </w:r>
           </w:p>
         </w:tc>

</xml_diff>

<commit_message>
Scope Exclude function Added
</commit_message>
<xml_diff>
--- a/coromendal/coromendal.Web/finalDocument.docx
+++ b/coromendal/coromendal.Web/finalDocument.docx
@@ -696,7 +696,7 @@
           <w:sz w:val="22"/>
           <w:szCs w:val="22"/>
         </w:rPr>
-        <w:t>32</w:t>
+        <w:t>3</w:t>
       </w:r>
       <w:r>
         <w:rPr>
@@ -831,7 +831,7 @@
           <w:sz w:val="32"/>
           <w:szCs w:val="32"/>
         </w:rPr>
-        <w:t>dsfdf</w:t>
+        <w:t>dsf</w:t>
       </w:r>
       <w:r>
         <w:rPr>
@@ -863,7 +863,7 @@
           <w:sz w:val="32"/>
           <w:szCs w:val="32"/>
         </w:rPr>
-        <w:t>s</w:t>
+        <w:t>sk</w:t>
       </w:r>
     </w:p>
     <w:p>
@@ -2214,19 +2214,6 @@
                       <w:szCs w:val="20"/>
                     </w:rPr>
                   </w:pPr>
-                </w:p>
-              </w:tc>
-            </w:tr>
-            <w:tr>
-              <w:tc>
-                <w:tcPr>
-                  <w:tcW w:w="2310" w:type="dxa"/>
-                </w:tcPr>
-                <w:p>
-                  <w:pPr/>
-                  <w:r>
-                    <w:t>mathi</w:t>
-                  </w:r>
                 </w:p>
               </w:tc>
             </w:tr>
@@ -2492,7 +2479,7 @@
           <w:p>
             <w:pPr/>
             <w:r>
-              <w:t xml:space="preserve">dfdf                                                                                                </w:t>
+              <w:t xml:space="preserve">dfdsf                                                                                               </w:t>
             </w:r>
           </w:p>
         </w:tc>
@@ -2505,7 +2492,7 @@
           <w:p>
             <w:pPr/>
             <w:r>
-              <w:t xml:space="preserve">fgdsfsdf                                                                                            </w:t>
+              <w:t xml:space="preserve">dfgdsfdsf                                                                                           </w:t>
             </w:r>
           </w:p>
         </w:tc>
@@ -3093,7 +3080,7 @@
           <w:p>
             <w:pPr/>
             <w:r>
-              <w:t xml:space="preserve">09/14/2017                                                                                                                                                                                              </w:t>
+              <w:t xml:space="preserve">df                                                                                                                                                                                                      </w:t>
             </w:r>
           </w:p>
         </w:tc>
@@ -3144,7 +3131,7 @@
           <w:p>
             <w:pPr/>
             <w:r>
-              <w:t xml:space="preserve">09/14/2017                                                                                                                                                                                              </w:t>
+              <w:t xml:space="preserve">df                                                                                                                                                                                                      </w:t>
             </w:r>
           </w:p>
         </w:tc>
@@ -3559,7 +3546,7 @@
           <w:p>
             <w:pPr/>
             <w:r>
-              <w:t>sdsa</w:t>
+              <w:t>df</w:t>
             </w:r>
           </w:p>
         </w:tc>
@@ -3570,7 +3557,7 @@
           <w:p>
             <w:pPr/>
             <w:r>
-              <w:t>sadsad</w:t>
+              <w:t>df</w:t>
             </w:r>
           </w:p>
         </w:tc>
@@ -3581,7 +3568,7 @@
           <w:p>
             <w:pPr/>
             <w:r>
-              <w:t>sad</w:t>
+              <w:t>df</w:t>
             </w:r>
           </w:p>
         </w:tc>
@@ -3592,7 +3579,7 @@
           <w:p>
             <w:pPr/>
             <w:r>
-              <w:t>2017-09-14</w:t>
+              <w:t>2017-11-15</w:t>
             </w:r>
           </w:p>
         </w:tc>
@@ -3616,7 +3603,7 @@
           <w:p>
             <w:pPr/>
             <w:r>
-              <w:t>sdsa</w:t>
+              <w:t>df</w:t>
             </w:r>
           </w:p>
         </w:tc>
@@ -3627,7 +3614,7 @@
           <w:p>
             <w:pPr/>
             <w:r>
-              <w:t>sadsad</w:t>
+              <w:t>df</w:t>
             </w:r>
           </w:p>
         </w:tc>
@@ -3638,7 +3625,7 @@
           <w:p>
             <w:pPr/>
             <w:r>
-              <w:t>sad</w:t>
+              <w:t>df</w:t>
             </w:r>
           </w:p>
         </w:tc>
@@ -3649,7 +3636,7 @@
           <w:p>
             <w:pPr/>
             <w:r>
-              <w:t>2017-09-14</w:t>
+              <w:t>2017-11-15</w:t>
             </w:r>
           </w:p>
         </w:tc>
@@ -3988,7 +3975,7 @@
           <w:p>
             <w:pPr/>
             <w:r>
-              <w:t>sadsad</w:t>
+              <w:t>df</w:t>
             </w:r>
           </w:p>
         </w:tc>
@@ -3999,7 +3986,7 @@
           <w:p>
             <w:pPr/>
             <w:r>
-              <w:t>sad</w:t>
+              <w:t>df</w:t>
             </w:r>
           </w:p>
         </w:tc>
@@ -4010,7 +3997,7 @@
           <w:p>
             <w:pPr/>
             <w:r>
-              <w:t>2017-09-14</w:t>
+              <w:t>2017-11-15</w:t>
             </w:r>
           </w:p>
         </w:tc>
@@ -4042,7 +4029,7 @@
           <w:p>
             <w:pPr/>
             <w:r>
-              <w:t>sadsad</w:t>
+              <w:t>df</w:t>
             </w:r>
           </w:p>
         </w:tc>
@@ -4053,7 +4040,7 @@
           <w:p>
             <w:pPr/>
             <w:r>
-              <w:t>sad</w:t>
+              <w:t>df</w:t>
             </w:r>
           </w:p>
         </w:tc>
@@ -4064,7 +4051,7 @@
           <w:p>
             <w:pPr/>
             <w:r>
-              <w:t>2017-09-14</w:t>
+              <w:t>2017-11-15</w:t>
             </w:r>
           </w:p>
         </w:tc>
@@ -5964,267 +5951,6 @@
           </w:p>
         </w:tc>
       </w:tr>
-      <w:tr>
-        <w:tc>
-          <w:tcPr>
-            <w:tcW w:w="2310" w:type="dxa"/>
-          </w:tcPr>
-          <w:p>
-            <w:pPr/>
-            <w:r>
-              <w:t>1</w:t>
-            </w:r>
-          </w:p>
-        </w:tc>
-        <w:tc>
-          <w:tcPr>
-            <w:tcW w:w="2310" w:type="dxa"/>
-          </w:tcPr>
-          <w:p>
-            <w:pPr/>
-            <w:r>
-              <w:t xml:space="preserve">1                                                                                                                                                                                                                                                                                                           </w:t>
-            </w:r>
-          </w:p>
-        </w:tc>
-        <w:tc>
-          <w:tcPr>
-            <w:tcW w:w="2310" w:type="dxa"/>
-          </w:tcPr>
-          <w:p>
-            <w:pPr/>
-          </w:p>
-        </w:tc>
-        <w:tc>
-          <w:tcPr>
-            <w:tcW w:w="2310" w:type="dxa"/>
-          </w:tcPr>
-          <w:p>
-            <w:pPr/>
-            <w:r>
-              <w:t xml:space="preserve">PD        </w:t>
-            </w:r>
-          </w:p>
-        </w:tc>
-        <w:tc>
-          <w:tcPr>
-            <w:tcW w:w="2310" w:type="dxa"/>
-          </w:tcPr>
-          <w:p>
-            <w:pPr/>
-            <w:r>
-              <w:t>NO</w:t>
-            </w:r>
-          </w:p>
-        </w:tc>
-        <w:tc>
-          <w:tcPr>
-            <w:tcW w:w="2310" w:type="dxa"/>
-          </w:tcPr>
-          <w:p>
-            <w:pPr/>
-            <w:r>
-              <w:t>NO</w:t>
-            </w:r>
-          </w:p>
-        </w:tc>
-        <w:tc>
-          <w:tcPr>
-            <w:tcW w:w="2310" w:type="dxa"/>
-          </w:tcPr>
-          <w:p>
-            <w:pPr/>
-            <w:r>
-              <w:t>Yes</w:t>
-            </w:r>
-          </w:p>
-        </w:tc>
-        <w:tc>
-          <w:tcPr>
-            <w:tcW w:w="2310" w:type="dxa"/>
-          </w:tcPr>
-          <w:p>
-            <w:pPr/>
-            <w:r>
-              <w:t>TR</w:t>
-            </w:r>
-          </w:p>
-        </w:tc>
-      </w:tr>
-      <w:tr>
-        <w:tc>
-          <w:tcPr>
-            <w:tcW w:w="2310" w:type="dxa"/>
-          </w:tcPr>
-          <w:p>
-            <w:pPr/>
-            <w:r>
-              <w:t>2</w:t>
-            </w:r>
-          </w:p>
-        </w:tc>
-        <w:tc>
-          <w:tcPr>
-            <w:tcW w:w="2310" w:type="dxa"/>
-          </w:tcPr>
-          <w:p>
-            <w:pPr/>
-            <w:r>
-              <w:t xml:space="preserve">2                                                                                                                                                                                                                                                                                                           </w:t>
-            </w:r>
-          </w:p>
-        </w:tc>
-        <w:tc>
-          <w:tcPr>
-            <w:tcW w:w="2310" w:type="dxa"/>
-          </w:tcPr>
-          <w:p>
-            <w:pPr/>
-          </w:p>
-        </w:tc>
-        <w:tc>
-          <w:tcPr>
-            <w:tcW w:w="2310" w:type="dxa"/>
-          </w:tcPr>
-          <w:p>
-            <w:pPr/>
-          </w:p>
-        </w:tc>
-        <w:tc>
-          <w:tcPr>
-            <w:tcW w:w="2310" w:type="dxa"/>
-          </w:tcPr>
-          <w:p>
-            <w:pPr/>
-            <w:r>
-              <w:t>NO</w:t>
-            </w:r>
-          </w:p>
-        </w:tc>
-        <w:tc>
-          <w:tcPr>
-            <w:tcW w:w="2310" w:type="dxa"/>
-          </w:tcPr>
-          <w:p>
-            <w:pPr/>
-            <w:r>
-              <w:t>NO</w:t>
-            </w:r>
-          </w:p>
-        </w:tc>
-        <w:tc>
-          <w:tcPr>
-            <w:tcW w:w="2310" w:type="dxa"/>
-          </w:tcPr>
-          <w:p>
-            <w:pPr/>
-            <w:r>
-              <w:t>Yes</w:t>
-            </w:r>
-          </w:p>
-        </w:tc>
-        <w:tc>
-          <w:tcPr>
-            <w:tcW w:w="2310" w:type="dxa"/>
-          </w:tcPr>
-          <w:p>
-            <w:pPr/>
-            <w:r>
-              <w:t>TR</w:t>
-            </w:r>
-          </w:p>
-        </w:tc>
-      </w:tr>
-      <w:tr>
-        <w:tc>
-          <w:tcPr>
-            <w:tcW w:w="2310" w:type="dxa"/>
-          </w:tcPr>
-          <w:p>
-            <w:pPr/>
-            <w:r>
-              <w:t>3</w:t>
-            </w:r>
-          </w:p>
-        </w:tc>
-        <w:tc>
-          <w:tcPr>
-            <w:tcW w:w="2310" w:type="dxa"/>
-          </w:tcPr>
-          <w:p>
-            <w:pPr/>
-            <w:r>
-              <w:t xml:space="preserve">4                                                                                                                                                                                                                                                                                                           </w:t>
-            </w:r>
-            <w:r>
-              <w:t xml:space="preserve">LOW                                                                                                                                                                                                                                                                                                         </w:t>
-            </w:r>
-          </w:p>
-        </w:tc>
-        <w:tc>
-          <w:tcPr>
-            <w:tcW w:w="2310" w:type="dxa"/>
-          </w:tcPr>
-          <w:p>
-            <w:pPr/>
-          </w:p>
-        </w:tc>
-        <w:tc>
-          <w:tcPr>
-            <w:tcW w:w="2310" w:type="dxa"/>
-          </w:tcPr>
-          <w:p>
-            <w:pPr/>
-            <w:r>
-              <w:t xml:space="preserve">OE        </w:t>
-            </w:r>
-          </w:p>
-        </w:tc>
-        <w:tc>
-          <w:tcPr>
-            <w:tcW w:w="2310" w:type="dxa"/>
-          </w:tcPr>
-          <w:p>
-            <w:pPr/>
-            <w:r>
-              <w:t>NO</w:t>
-            </w:r>
-          </w:p>
-        </w:tc>
-        <w:tc>
-          <w:tcPr>
-            <w:tcW w:w="2310" w:type="dxa"/>
-          </w:tcPr>
-          <w:p>
-            <w:pPr/>
-            <w:r>
-              <w:t>NO</w:t>
-            </w:r>
-          </w:p>
-        </w:tc>
-        <w:tc>
-          <w:tcPr>
-            <w:tcW w:w="2310" w:type="dxa"/>
-          </w:tcPr>
-          <w:p>
-            <w:pPr/>
-            <w:r>
-              <w:t>Yes</w:t>
-            </w:r>
-          </w:p>
-        </w:tc>
-        <w:tc>
-          <w:tcPr>
-            <w:tcW w:w="2310" w:type="dxa"/>
-          </w:tcPr>
-          <w:p>
-            <w:pPr/>
-            <w:r>
-              <w:t>TR</w:t>
-            </w:r>
-          </w:p>
-        </w:tc>
-      </w:tr>
     </w:tbl>
     <w:p>
       <w:pPr>
@@ -6535,7 +6261,7 @@
                 <w:b/>
                 <w:szCs w:val="20"/>
               </w:rPr>
-              <w:t xml:space="preserve">PD        </w:t>
+              <w:t>CATEGORY###</w:t>
             </w:r>
           </w:p>
         </w:tc>
@@ -6669,7 +6395,25 @@
                 <w:szCs w:val="22"/>
                 <w:u w:val="single"/>
               </w:rPr>
-              <w:t xml:space="preserve">1                                                                                                                                                                                                                                                                                                           </w:t>
+              <w:t>%#</w:t>
+            </w:r>
+            <w:r>
+              <w:rPr>
+                <w:b/>
+                <w:sz w:val="22"/>
+                <w:szCs w:val="22"/>
+                <w:u w:val="single"/>
+              </w:rPr>
+              <w:t>Observation Title</w:t>
+            </w:r>
+            <w:r>
+              <w:rPr>
+                <w:b/>
+                <w:sz w:val="22"/>
+                <w:szCs w:val="22"/>
+                <w:u w:val="single"/>
+              </w:rPr>
+              <w:t>%</w:t>
             </w:r>
           </w:p>
         </w:tc>
@@ -6724,7 +6468,21 @@
                 <w:sz w:val="22"/>
                 <w:szCs w:val="22"/>
               </w:rPr>
-              <w:t xml:space="preserve">dsdfdsfdf                                                                                                                                                                                                                                                                                                   </w:t>
+              <w:t>#%</w:t>
+            </w:r>
+            <w:r>
+              <w:rPr>
+                <w:sz w:val="22"/>
+                <w:szCs w:val="22"/>
+              </w:rPr>
+              <w:t>Synopsisofobservation</w:t>
+            </w:r>
+            <w:r>
+              <w:rPr>
+                <w:sz w:val="22"/>
+                <w:szCs w:val="22"/>
+              </w:rPr>
+              <w:t>%</w:t>
             </w:r>
           </w:p>
         </w:tc>
@@ -6779,7 +6537,21 @@
                 <w:sz w:val="22"/>
                 <w:szCs w:val="22"/>
               </w:rPr>
-              <w:t>&lt;p&gt;fsdfdsfsdfdsf&lt;/p&gt;</w:t>
+              <w:t>#%</w:t>
+            </w:r>
+            <w:r>
+              <w:rPr>
+                <w:sz w:val="22"/>
+                <w:szCs w:val="22"/>
+              </w:rPr>
+              <w:t>Detailed Observation</w:t>
+            </w:r>
+            <w:r>
+              <w:rPr>
+                <w:sz w:val="22"/>
+                <w:szCs w:val="22"/>
+              </w:rPr>
+              <w:t>#</w:t>
             </w:r>
           </w:p>
         </w:tc>
@@ -6997,7 +6769,7 @@
                 <w:color w:val="000000"/>
                 <w:szCs w:val="20"/>
               </w:rPr>
-              <w:t>YES</w:t>
+              <w:t>%#AGREE%</w:t>
             </w:r>
           </w:p>
         </w:tc>
@@ -7133,7 +6905,7 @@
                 <w:color w:val="000000"/>
                 <w:szCs w:val="20"/>
               </w:rPr>
-              <w:t>YES</w:t>
+              <w:t>#%YES#</w:t>
             </w:r>
           </w:p>
         </w:tc>
@@ -7375,7 +7147,7 @@
               <w:rPr>
                 <w:szCs w:val="20"/>
               </w:rPr>
-              <w:t xml:space="preserve">2017-10-17                                                                                                                                                                                                                                                                                                  </w:t>
+              <w:t>%#TDATE%</w:t>
             </w:r>
           </w:p>
         </w:tc>
@@ -9602,7 +9374,7 @@
       <w:rPr>
         <w:i/>
       </w:rPr>
-      <w:t>dsfdf</w:t>
+      <w:t>dsf</w:t>
     </w:r>
     <w:r>
       <w:rPr>
@@ -9614,7 +9386,7 @@
       <w:rPr>
         <w:i/>
       </w:rPr>
-      <w:t>s</w:t>
+      <w:t>sk</w:t>
     </w:r>
   </w:p>
   <w:p>

</xml_diff>